<commit_message>
Worked on doc - Agasti
</commit_message>
<xml_diff>
--- a/Project Proposal.docx
+++ b/Project Proposal.docx
@@ -73,9 +73,19 @@
     <w:p>
       <w:pPr>
         <w:pStyle w:val="ListParagraph"/>
+        <w:rPr>
+          <w:rFonts w:ascii="Times New Roman" w:hAnsi="Times New Roman" w:cs="Times New Roman"/>
+          <w:sz w:val="28"/>
+          <w:szCs w:val="28"/>
+        </w:rPr>
+      </w:pPr>
+    </w:p>
+    <w:p>
+      <w:pPr>
+        <w:pStyle w:val="ListParagraph"/>
         <w:numPr>
           <w:ilvl w:val="0"/>
-          <w:numId w:val="1"/>
+          <w:numId w:val="6"/>
         </w:numPr>
         <w:rPr>
           <w:rFonts w:ascii="Times New Roman" w:hAnsi="Times New Roman" w:cs="Times New Roman"/>
@@ -89,8 +99,19 @@
           <w:sz w:val="28"/>
           <w:szCs w:val="28"/>
         </w:rPr>
-        <w:t>Dataset</w:t>
-      </w:r>
+        <w:t xml:space="preserve">Find the best POS algorithm for tagging news articles. We want to test this by generating a knowledge graph in the form of (Subject, Predicate, Object), and then using this graph to train/test each algorithm. </w:t>
+      </w:r>
+    </w:p>
+    <w:p>
+      <w:pPr>
+        <w:pStyle w:val="ListParagraph"/>
+        <w:ind w:left="1080"/>
+        <w:rPr>
+          <w:rFonts w:ascii="Times New Roman" w:hAnsi="Times New Roman" w:cs="Times New Roman"/>
+          <w:sz w:val="28"/>
+          <w:szCs w:val="28"/>
+        </w:rPr>
+      </w:pPr>
     </w:p>
     <w:p>
       <w:pPr>
@@ -111,6 +132,154 @@
           <w:sz w:val="28"/>
           <w:szCs w:val="28"/>
         </w:rPr>
+        <w:t>Dataset</w:t>
+      </w:r>
+    </w:p>
+    <w:p>
+      <w:pPr>
+        <w:pStyle w:val="ListParagraph"/>
+        <w:rPr>
+          <w:rFonts w:ascii="Times New Roman" w:hAnsi="Times New Roman" w:cs="Times New Roman"/>
+          <w:sz w:val="28"/>
+          <w:szCs w:val="28"/>
+        </w:rPr>
+      </w:pPr>
+    </w:p>
+    <w:p>
+      <w:pPr>
+        <w:pStyle w:val="ListParagraph"/>
+        <w:numPr>
+          <w:ilvl w:val="0"/>
+          <w:numId w:val="4"/>
+        </w:numPr>
+        <w:rPr>
+          <w:rFonts w:ascii="Times New Roman" w:hAnsi="Times New Roman" w:cs="Times New Roman"/>
+          <w:sz w:val="28"/>
+          <w:szCs w:val="28"/>
+        </w:rPr>
+      </w:pPr>
+      <w:hyperlink r:id="rId5" w:history="1">
+        <w:r>
+          <w:rPr>
+            <w:rStyle w:val="Hyperlink"/>
+            <w:rFonts w:ascii="Times New Roman" w:hAnsi="Times New Roman" w:cs="Times New Roman"/>
+            <w:sz w:val="28"/>
+            <w:szCs w:val="28"/>
+          </w:rPr>
+          <w:t>https://www.globenewswire.com/newsroom</w:t>
+        </w:r>
+      </w:hyperlink>
+      <w:r>
+        <w:rPr>
+          <w:rFonts w:ascii="Times New Roman" w:hAnsi="Times New Roman" w:cs="Times New Roman"/>
+          <w:sz w:val="28"/>
+          <w:szCs w:val="28"/>
+        </w:rPr>
+        <w:t xml:space="preserve">. We are going to manually go through </w:t>
+      </w:r>
+      <w:r>
+        <w:rPr>
+          <w:rFonts w:ascii="Times New Roman" w:hAnsi="Times New Roman" w:cs="Times New Roman"/>
+          <w:sz w:val="28"/>
+          <w:szCs w:val="28"/>
+        </w:rPr>
+        <w:t>300</w:t>
+      </w:r>
+      <w:r>
+        <w:rPr>
+          <w:rFonts w:ascii="Times New Roman" w:hAnsi="Times New Roman" w:cs="Times New Roman"/>
+          <w:sz w:val="28"/>
+          <w:szCs w:val="28"/>
+        </w:rPr>
+        <w:t xml:space="preserve"> news articles and label them in the form (Subject, Predicate, Object). The dataset contains </w:t>
+      </w:r>
+      <w:r>
+        <w:rPr>
+          <w:rFonts w:ascii="Times New Roman" w:hAnsi="Times New Roman" w:cs="Times New Roman"/>
+          <w:sz w:val="28"/>
+          <w:szCs w:val="28"/>
+        </w:rPr>
+        <w:t xml:space="preserve">207 different categories worth of articles, so we will likely pick out </w:t>
+      </w:r>
+      <w:r>
+        <w:rPr>
+          <w:rFonts w:ascii="Times New Roman" w:hAnsi="Times New Roman" w:cs="Times New Roman"/>
+          <w:sz w:val="28"/>
+          <w:szCs w:val="28"/>
+        </w:rPr>
+        <w:t>300</w:t>
+      </w:r>
+      <w:r>
+        <w:rPr>
+          <w:rFonts w:ascii="Times New Roman" w:hAnsi="Times New Roman" w:cs="Times New Roman"/>
+          <w:sz w:val="28"/>
+          <w:szCs w:val="28"/>
+        </w:rPr>
+        <w:t xml:space="preserve"> news articles</w:t>
+      </w:r>
+      <w:r>
+        <w:rPr>
+          <w:rFonts w:ascii="Times New Roman" w:hAnsi="Times New Roman" w:cs="Times New Roman"/>
+          <w:sz w:val="28"/>
+          <w:szCs w:val="28"/>
+        </w:rPr>
+        <w:t xml:space="preserve"> from dif</w:t>
+      </w:r>
+      <w:r>
+        <w:rPr>
+          <w:rFonts w:ascii="Times New Roman" w:hAnsi="Times New Roman" w:cs="Times New Roman"/>
+          <w:sz w:val="28"/>
+          <w:szCs w:val="28"/>
+        </w:rPr>
+        <w:t>ferent categor</w:t>
+      </w:r>
+      <w:r>
+        <w:rPr>
+          <w:rFonts w:ascii="Times New Roman" w:hAnsi="Times New Roman" w:cs="Times New Roman"/>
+          <w:sz w:val="28"/>
+          <w:szCs w:val="28"/>
+        </w:rPr>
+        <w:t xml:space="preserve">ies </w:t>
+      </w:r>
+      <w:r>
+        <w:rPr>
+          <w:rFonts w:ascii="Times New Roman" w:hAnsi="Times New Roman" w:cs="Times New Roman"/>
+          <w:sz w:val="28"/>
+          <w:szCs w:val="28"/>
+        </w:rPr>
+        <w:t xml:space="preserve">in order to diversify our samples. </w:t>
+      </w:r>
+    </w:p>
+    <w:p>
+      <w:pPr>
+        <w:pStyle w:val="ListParagraph"/>
+        <w:ind w:left="1080"/>
+        <w:rPr>
+          <w:rFonts w:ascii="Times New Roman" w:hAnsi="Times New Roman" w:cs="Times New Roman"/>
+          <w:sz w:val="28"/>
+          <w:szCs w:val="28"/>
+        </w:rPr>
+      </w:pPr>
+    </w:p>
+    <w:p>
+      <w:pPr>
+        <w:pStyle w:val="ListParagraph"/>
+        <w:numPr>
+          <w:ilvl w:val="0"/>
+          <w:numId w:val="1"/>
+        </w:numPr>
+        <w:rPr>
+          <w:rFonts w:ascii="Times New Roman" w:hAnsi="Times New Roman" w:cs="Times New Roman"/>
+          <w:sz w:val="28"/>
+          <w:szCs w:val="28"/>
+        </w:rPr>
+      </w:pPr>
+      <w:r>
+        <w:rPr>
+          <w:rFonts w:ascii="Times New Roman" w:hAnsi="Times New Roman" w:cs="Times New Roman"/>
+          <w:sz w:val="28"/>
+          <w:szCs w:val="28"/>
+        </w:rPr>
         <w:t xml:space="preserve">Methodology </w:t>
       </w:r>
       <w:r>
@@ -149,50 +318,8 @@
           <w:sz w:val="28"/>
           <w:szCs w:val="28"/>
         </w:rPr>
-        <w:t>The major outside tools that we plan to use are Scikit-</w:t>
-      </w:r>
-      <w:r>
-        <w:rPr>
-          <w:rFonts w:ascii="Times New Roman" w:hAnsi="Times New Roman" w:cs="Times New Roman"/>
-          <w:sz w:val="28"/>
-          <w:szCs w:val="28"/>
-        </w:rPr>
-        <w:t>L</w:t>
-      </w:r>
-      <w:r>
-        <w:rPr>
-          <w:rFonts w:ascii="Times New Roman" w:hAnsi="Times New Roman" w:cs="Times New Roman"/>
-          <w:sz w:val="28"/>
-          <w:szCs w:val="28"/>
-        </w:rPr>
-        <w:t>earn</w:t>
-      </w:r>
-      <w:r>
-        <w:rPr>
-          <w:rFonts w:ascii="Times New Roman" w:hAnsi="Times New Roman" w:cs="Times New Roman"/>
-          <w:sz w:val="28"/>
-          <w:szCs w:val="28"/>
-        </w:rPr>
-        <w:t>,</w:t>
-      </w:r>
-      <w:r>
-        <w:rPr>
-          <w:rFonts w:ascii="Times New Roman" w:hAnsi="Times New Roman" w:cs="Times New Roman"/>
-          <w:sz w:val="28"/>
-          <w:szCs w:val="28"/>
-        </w:rPr>
-        <w:t xml:space="preserve"> </w:t>
-      </w:r>
-      <w:proofErr w:type="spellStart"/>
-      <w:r>
-        <w:rPr>
-          <w:rFonts w:ascii="Times New Roman" w:hAnsi="Times New Roman" w:cs="Times New Roman"/>
-          <w:sz w:val="28"/>
-          <w:szCs w:val="28"/>
-        </w:rPr>
-        <w:t>spaCy</w:t>
-      </w:r>
-      <w:proofErr w:type="spellEnd"/>
+        <w:t>The major outside tools that we plan to use are Scikit-Learn, spaCy</w:t>
+      </w:r>
       <w:r>
         <w:rPr>
           <w:rFonts w:ascii="Times New Roman" w:hAnsi="Times New Roman" w:cs="Times New Roman"/>
@@ -243,31 +370,13 @@
         </w:rPr>
         <w:t xml:space="preserve"> or </w:t>
       </w:r>
-      <w:proofErr w:type="spellStart"/>
-      <w:r>
-        <w:rPr>
-          <w:rFonts w:ascii="Times New Roman" w:hAnsi="Times New Roman" w:cs="Times New Roman"/>
-          <w:sz w:val="28"/>
-          <w:szCs w:val="28"/>
-        </w:rPr>
-        <w:t>RoBERTa</w:t>
-      </w:r>
-      <w:proofErr w:type="spellEnd"/>
-      <w:r>
-        <w:rPr>
-          <w:rFonts w:ascii="Times New Roman" w:hAnsi="Times New Roman" w:cs="Times New Roman"/>
-          <w:sz w:val="28"/>
-          <w:szCs w:val="28"/>
-        </w:rPr>
-        <w:t xml:space="preserve"> </w:t>
-      </w:r>
-      <w:r>
-        <w:rPr>
-          <w:rFonts w:ascii="Times New Roman" w:hAnsi="Times New Roman" w:cs="Times New Roman"/>
-          <w:sz w:val="28"/>
-          <w:szCs w:val="28"/>
-        </w:rPr>
-        <w:t>to do prediction and compare their</w:t>
+      <w:r>
+        <w:rPr>
+          <w:rFonts w:ascii="Times New Roman" w:hAnsi="Times New Roman" w:cs="Times New Roman"/>
+          <w:sz w:val="28"/>
+          <w:szCs w:val="28"/>
+        </w:rPr>
+        <w:t>RoBERTa to do prediction and compare their</w:t>
       </w:r>
       <w:r>
         <w:rPr>
@@ -321,25 +430,7 @@
           <w:sz w:val="28"/>
           <w:szCs w:val="28"/>
         </w:rPr>
-        <w:t xml:space="preserve">The main results we want to have </w:t>
-      </w:r>
-      <w:proofErr w:type="gramStart"/>
-      <w:r>
-        <w:rPr>
-          <w:rFonts w:ascii="Times New Roman" w:hAnsi="Times New Roman" w:cs="Times New Roman"/>
-          <w:sz w:val="28"/>
-          <w:szCs w:val="28"/>
-        </w:rPr>
-        <w:t>are</w:t>
-      </w:r>
-      <w:proofErr w:type="gramEnd"/>
-      <w:r>
-        <w:rPr>
-          <w:rFonts w:ascii="Times New Roman" w:hAnsi="Times New Roman" w:cs="Times New Roman"/>
-          <w:sz w:val="28"/>
-          <w:szCs w:val="28"/>
-        </w:rPr>
-        <w:t xml:space="preserve"> the labels </w:t>
+        <w:t xml:space="preserve">The main results we want to have are the labels </w:t>
       </w:r>
       <w:r>
         <w:rPr>
@@ -403,6 +494,151 @@
         </w:rPr>
         <w:t>Timeline:</w:t>
       </w:r>
+    </w:p>
+    <w:p>
+      <w:pPr>
+        <w:pStyle w:val="ListParagraph"/>
+        <w:numPr>
+          <w:ilvl w:val="0"/>
+          <w:numId w:val="3"/>
+        </w:numPr>
+        <w:rPr>
+          <w:rFonts w:ascii="Times New Roman" w:hAnsi="Times New Roman" w:cs="Times New Roman"/>
+          <w:sz w:val="28"/>
+          <w:szCs w:val="28"/>
+        </w:rPr>
+      </w:pPr>
+      <w:r>
+        <w:rPr>
+          <w:rFonts w:ascii="Times New Roman" w:hAnsi="Times New Roman" w:cs="Times New Roman"/>
+          <w:sz w:val="28"/>
+          <w:szCs w:val="28"/>
+        </w:rPr>
+        <w:t xml:space="preserve">Week One: Finish manually labelling the </w:t>
+      </w:r>
+      <w:r>
+        <w:rPr>
+          <w:rFonts w:ascii="Times New Roman" w:hAnsi="Times New Roman" w:cs="Times New Roman"/>
+          <w:sz w:val="28"/>
+          <w:szCs w:val="28"/>
+        </w:rPr>
+        <w:t>3</w:t>
+      </w:r>
+      <w:r>
+        <w:rPr>
+          <w:rFonts w:ascii="Times New Roman" w:hAnsi="Times New Roman" w:cs="Times New Roman"/>
+          <w:sz w:val="28"/>
+          <w:szCs w:val="28"/>
+        </w:rPr>
+        <w:t>00 news articles to obtain the ground truth and train/testing datasets</w:t>
+      </w:r>
+    </w:p>
+    <w:p>
+      <w:pPr>
+        <w:pStyle w:val="ListParagraph"/>
+        <w:ind w:left="1080"/>
+        <w:rPr>
+          <w:rFonts w:ascii="Times New Roman" w:hAnsi="Times New Roman" w:cs="Times New Roman"/>
+          <w:sz w:val="28"/>
+          <w:szCs w:val="28"/>
+        </w:rPr>
+      </w:pPr>
+    </w:p>
+    <w:p>
+      <w:pPr>
+        <w:pStyle w:val="ListParagraph"/>
+        <w:numPr>
+          <w:ilvl w:val="0"/>
+          <w:numId w:val="3"/>
+        </w:numPr>
+        <w:rPr>
+          <w:rFonts w:ascii="Times New Roman" w:hAnsi="Times New Roman" w:cs="Times New Roman"/>
+          <w:sz w:val="28"/>
+          <w:szCs w:val="28"/>
+        </w:rPr>
+      </w:pPr>
+      <w:r>
+        <w:rPr>
+          <w:rFonts w:ascii="Times New Roman" w:hAnsi="Times New Roman" w:cs="Times New Roman"/>
+          <w:sz w:val="28"/>
+          <w:szCs w:val="28"/>
+        </w:rPr>
+        <w:lastRenderedPageBreak/>
+        <w:t xml:space="preserve">Week Two: </w:t>
+      </w:r>
+    </w:p>
+    <w:p>
+      <w:pPr>
+        <w:rPr>
+          <w:rFonts w:ascii="Times New Roman" w:hAnsi="Times New Roman" w:cs="Times New Roman"/>
+          <w:sz w:val="28"/>
+          <w:szCs w:val="28"/>
+        </w:rPr>
+      </w:pPr>
+    </w:p>
+    <w:p>
+      <w:pPr>
+        <w:pStyle w:val="ListParagraph"/>
+        <w:numPr>
+          <w:ilvl w:val="0"/>
+          <w:numId w:val="3"/>
+        </w:numPr>
+        <w:rPr>
+          <w:rFonts w:ascii="Times New Roman" w:hAnsi="Times New Roman" w:cs="Times New Roman"/>
+          <w:sz w:val="28"/>
+          <w:szCs w:val="28"/>
+        </w:rPr>
+      </w:pPr>
+      <w:r>
+        <w:rPr>
+          <w:rFonts w:ascii="Times New Roman" w:hAnsi="Times New Roman" w:cs="Times New Roman"/>
+          <w:sz w:val="28"/>
+          <w:szCs w:val="28"/>
+        </w:rPr>
+        <w:t xml:space="preserve">Week Three: </w:t>
+      </w:r>
+    </w:p>
+    <w:p>
+      <w:pPr>
+        <w:pStyle w:val="ListParagraph"/>
+        <w:ind w:left="1080"/>
+        <w:rPr>
+          <w:rFonts w:ascii="Times New Roman" w:hAnsi="Times New Roman" w:cs="Times New Roman"/>
+          <w:sz w:val="28"/>
+          <w:szCs w:val="28"/>
+        </w:rPr>
+      </w:pPr>
+    </w:p>
+    <w:p>
+      <w:pPr>
+        <w:pStyle w:val="ListParagraph"/>
+        <w:numPr>
+          <w:ilvl w:val="0"/>
+          <w:numId w:val="3"/>
+        </w:numPr>
+        <w:rPr>
+          <w:rFonts w:ascii="Times New Roman" w:hAnsi="Times New Roman" w:cs="Times New Roman"/>
+          <w:sz w:val="28"/>
+          <w:szCs w:val="28"/>
+        </w:rPr>
+      </w:pPr>
+      <w:r>
+        <w:rPr>
+          <w:rFonts w:ascii="Times New Roman" w:hAnsi="Times New Roman" w:cs="Times New Roman"/>
+          <w:sz w:val="28"/>
+          <w:szCs w:val="28"/>
+        </w:rPr>
+        <w:t xml:space="preserve">Week Four: </w:t>
+      </w:r>
+    </w:p>
+    <w:p>
+      <w:pPr>
+        <w:rPr>
+          <w:rFonts w:ascii="Times New Roman" w:hAnsi="Times New Roman" w:cs="Times New Roman"/>
+          <w:sz w:val="28"/>
+          <w:szCs w:val="28"/>
+        </w:rPr>
+      </w:pPr>
     </w:p>
     <w:p>
       <w:pPr>
@@ -501,6 +737,118 @@
 <file path=word/numbering.xml><?xml version="1.0" encoding="utf-8"?>
 <w:numbering xmlns:wpc="http://schemas.microsoft.com/office/word/2010/wordprocessingCanvas" xmlns:cx="http://schemas.microsoft.com/office/drawing/2014/chartex" xmlns:cx1="http://schemas.microsoft.com/office/drawing/2015/9/8/chartex" xmlns:cx2="http://schemas.microsoft.com/office/drawing/2015/10/21/chartex" xmlns:cx3="http://schemas.microsoft.com/office/drawing/2016/5/9/chartex" xmlns:cx4="http://schemas.microsoft.com/office/drawing/2016/5/10/chartex" xmlns:cx5="http://schemas.microsoft.com/office/drawing/2016/5/11/chartex" xmlns:cx6="http://schemas.microsoft.com/office/drawing/2016/5/12/chartex" xmlns:cx7="http://schemas.microsoft.com/office/drawing/2016/5/13/chartex" xmlns:cx8="http://schemas.microsoft.com/office/drawing/2016/5/14/chartex" xmlns:mc="http://schemas.openxmlformats.org/markup-compatibility/2006" xmlns:aink="http://schemas.microsoft.com/office/drawing/2016/ink" xmlns:am3d="http://schemas.microsoft.com/office/drawing/2017/model3d" xmlns:o="urn:schemas-microsoft-com:office:office" xmlns:oel="http://schemas.microsoft.com/office/2019/extlst" xmlns:r="http://schemas.openxmlformats.org/officeDocument/2006/relationships" xmlns:m="http://schemas.openxmlformats.org/officeDocument/2006/math" xmlns:v="urn:schemas-microsoft-com:vml" xmlns:wp14="http://schemas.microsoft.com/office/word/2010/wordprocessingDrawing" xmlns:wp="http://schemas.openxmlformats.org/drawingml/2006/wordprocessingDrawing" xmlns:w10="urn:schemas-microsoft-com:office:word" xmlns:w="http://schemas.openxmlformats.org/wordprocessingml/2006/main" xmlns:w14="http://schemas.microsoft.com/office/word/2010/wordml" xmlns:w15="http://schemas.microsoft.com/office/word/2012/wordml" xmlns:w16cex="http://schemas.microsoft.com/office/word/2018/wordml/cex" xmlns:w16cid="http://schemas.microsoft.com/office/word/2016/wordml/cid" xmlns:w16="http://schemas.microsoft.com/office/word/2018/wordml" xmlns:w16du="http://schemas.microsoft.com/office/word/2023/wordml/word16du" xmlns:w16sdtdh="http://schemas.microsoft.com/office/word/2020/wordml/sdtdatahash" xmlns:w16sdtfl="http://schemas.microsoft.com/office/word/2024/wordml/sdtformatlock" xmlns:w16se="http://schemas.microsoft.com/office/word/2015/wordml/symex" xmlns:wpg="http://schemas.microsoft.com/office/word/2010/wordprocessingGroup" xmlns:wpi="http://schemas.microsoft.com/office/word/2010/wordprocessingInk" xmlns:wne="http://schemas.microsoft.com/office/word/2006/wordml" xmlns:wps="http://schemas.microsoft.com/office/word/2010/wordprocessingShape" mc:Ignorable="w14 w15 w16se w16cid w16 w16cex w16sdtdh w16sdtfl w16du wp14">
   <w:abstractNum w:abstractNumId="0" w15:restartNumberingAfterBreak="0">
+    <w:nsid w:val="093618DE"/>
+    <w:multiLevelType w:val="hybridMultilevel"/>
+    <w:tmpl w:val="2A6E1F52"/>
+    <w:lvl w:ilvl="0" w:tplc="81787FD8">
+      <w:numFmt w:val="bullet"/>
+      <w:lvlText w:val="-"/>
+      <w:lvlJc w:val="left"/>
+      <w:pPr>
+        <w:ind w:left="1080" w:hanging="360"/>
+      </w:pPr>
+      <w:rPr>
+        <w:rFonts w:ascii="Times New Roman" w:eastAsiaTheme="minorHAnsi" w:hAnsi="Times New Roman" w:cs="Times New Roman" w:hint="default"/>
+      </w:rPr>
+    </w:lvl>
+    <w:lvl w:ilvl="1" w:tplc="04090003" w:tentative="1">
+      <w:start w:val="1"/>
+      <w:numFmt w:val="bullet"/>
+      <w:lvlText w:val="o"/>
+      <w:lvlJc w:val="left"/>
+      <w:pPr>
+        <w:ind w:left="1800" w:hanging="360"/>
+      </w:pPr>
+      <w:rPr>
+        <w:rFonts w:ascii="Courier New" w:hAnsi="Courier New" w:cs="Courier New" w:hint="default"/>
+      </w:rPr>
+    </w:lvl>
+    <w:lvl w:ilvl="2" w:tplc="04090005" w:tentative="1">
+      <w:start w:val="1"/>
+      <w:numFmt w:val="bullet"/>
+      <w:lvlText w:val=""/>
+      <w:lvlJc w:val="left"/>
+      <w:pPr>
+        <w:ind w:left="2520" w:hanging="360"/>
+      </w:pPr>
+      <w:rPr>
+        <w:rFonts w:ascii="Wingdings" w:hAnsi="Wingdings" w:hint="default"/>
+      </w:rPr>
+    </w:lvl>
+    <w:lvl w:ilvl="3" w:tplc="04090001" w:tentative="1">
+      <w:start w:val="1"/>
+      <w:numFmt w:val="bullet"/>
+      <w:lvlText w:val=""/>
+      <w:lvlJc w:val="left"/>
+      <w:pPr>
+        <w:ind w:left="3240" w:hanging="360"/>
+      </w:pPr>
+      <w:rPr>
+        <w:rFonts w:ascii="Symbol" w:hAnsi="Symbol" w:hint="default"/>
+      </w:rPr>
+    </w:lvl>
+    <w:lvl w:ilvl="4" w:tplc="04090003" w:tentative="1">
+      <w:start w:val="1"/>
+      <w:numFmt w:val="bullet"/>
+      <w:lvlText w:val="o"/>
+      <w:lvlJc w:val="left"/>
+      <w:pPr>
+        <w:ind w:left="3960" w:hanging="360"/>
+      </w:pPr>
+      <w:rPr>
+        <w:rFonts w:ascii="Courier New" w:hAnsi="Courier New" w:cs="Courier New" w:hint="default"/>
+      </w:rPr>
+    </w:lvl>
+    <w:lvl w:ilvl="5" w:tplc="04090005" w:tentative="1">
+      <w:start w:val="1"/>
+      <w:numFmt w:val="bullet"/>
+      <w:lvlText w:val=""/>
+      <w:lvlJc w:val="left"/>
+      <w:pPr>
+        <w:ind w:left="4680" w:hanging="360"/>
+      </w:pPr>
+      <w:rPr>
+        <w:rFonts w:ascii="Wingdings" w:hAnsi="Wingdings" w:hint="default"/>
+      </w:rPr>
+    </w:lvl>
+    <w:lvl w:ilvl="6" w:tplc="04090001" w:tentative="1">
+      <w:start w:val="1"/>
+      <w:numFmt w:val="bullet"/>
+      <w:lvlText w:val=""/>
+      <w:lvlJc w:val="left"/>
+      <w:pPr>
+        <w:ind w:left="5400" w:hanging="360"/>
+      </w:pPr>
+      <w:rPr>
+        <w:rFonts w:ascii="Symbol" w:hAnsi="Symbol" w:hint="default"/>
+      </w:rPr>
+    </w:lvl>
+    <w:lvl w:ilvl="7" w:tplc="04090003" w:tentative="1">
+      <w:start w:val="1"/>
+      <w:numFmt w:val="bullet"/>
+      <w:lvlText w:val="o"/>
+      <w:lvlJc w:val="left"/>
+      <w:pPr>
+        <w:ind w:left="6120" w:hanging="360"/>
+      </w:pPr>
+      <w:rPr>
+        <w:rFonts w:ascii="Courier New" w:hAnsi="Courier New" w:cs="Courier New" w:hint="default"/>
+      </w:rPr>
+    </w:lvl>
+    <w:lvl w:ilvl="8" w:tplc="04090005" w:tentative="1">
+      <w:start w:val="1"/>
+      <w:numFmt w:val="bullet"/>
+      <w:lvlText w:val=""/>
+      <w:lvlJc w:val="left"/>
+      <w:pPr>
+        <w:ind w:left="6840" w:hanging="360"/>
+      </w:pPr>
+      <w:rPr>
+        <w:rFonts w:ascii="Wingdings" w:hAnsi="Wingdings" w:hint="default"/>
+      </w:rPr>
+    </w:lvl>
+  </w:abstractNum>
+  <w:abstractNum w:abstractNumId="1" w15:restartNumberingAfterBreak="0">
     <w:nsid w:val="0C473165"/>
     <w:multiLevelType w:val="hybridMultilevel"/>
     <w:tmpl w:val="8A321580"/>
@@ -612,7 +960,119 @@
       </w:rPr>
     </w:lvl>
   </w:abstractNum>
-  <w:abstractNum w:abstractNumId="1" w15:restartNumberingAfterBreak="0">
+  <w:abstractNum w:abstractNumId="2" w15:restartNumberingAfterBreak="0">
+    <w:nsid w:val="27691DB7"/>
+    <w:multiLevelType w:val="hybridMultilevel"/>
+    <w:tmpl w:val="E70C4E56"/>
+    <w:lvl w:ilvl="0" w:tplc="29F2776C">
+      <w:numFmt w:val="bullet"/>
+      <w:lvlText w:val=""/>
+      <w:lvlJc w:val="left"/>
+      <w:pPr>
+        <w:ind w:left="1080" w:hanging="360"/>
+      </w:pPr>
+      <w:rPr>
+        <w:rFonts w:ascii="Wingdings" w:eastAsiaTheme="minorHAnsi" w:hAnsi="Wingdings" w:cs="Times New Roman" w:hint="default"/>
+      </w:rPr>
+    </w:lvl>
+    <w:lvl w:ilvl="1" w:tplc="04090003" w:tentative="1">
+      <w:start w:val="1"/>
+      <w:numFmt w:val="bullet"/>
+      <w:lvlText w:val="o"/>
+      <w:lvlJc w:val="left"/>
+      <w:pPr>
+        <w:ind w:left="1800" w:hanging="360"/>
+      </w:pPr>
+      <w:rPr>
+        <w:rFonts w:ascii="Courier New" w:hAnsi="Courier New" w:cs="Courier New" w:hint="default"/>
+      </w:rPr>
+    </w:lvl>
+    <w:lvl w:ilvl="2" w:tplc="04090005" w:tentative="1">
+      <w:start w:val="1"/>
+      <w:numFmt w:val="bullet"/>
+      <w:lvlText w:val=""/>
+      <w:lvlJc w:val="left"/>
+      <w:pPr>
+        <w:ind w:left="2520" w:hanging="360"/>
+      </w:pPr>
+      <w:rPr>
+        <w:rFonts w:ascii="Wingdings" w:hAnsi="Wingdings" w:hint="default"/>
+      </w:rPr>
+    </w:lvl>
+    <w:lvl w:ilvl="3" w:tplc="04090001" w:tentative="1">
+      <w:start w:val="1"/>
+      <w:numFmt w:val="bullet"/>
+      <w:lvlText w:val=""/>
+      <w:lvlJc w:val="left"/>
+      <w:pPr>
+        <w:ind w:left="3240" w:hanging="360"/>
+      </w:pPr>
+      <w:rPr>
+        <w:rFonts w:ascii="Symbol" w:hAnsi="Symbol" w:hint="default"/>
+      </w:rPr>
+    </w:lvl>
+    <w:lvl w:ilvl="4" w:tplc="04090003" w:tentative="1">
+      <w:start w:val="1"/>
+      <w:numFmt w:val="bullet"/>
+      <w:lvlText w:val="o"/>
+      <w:lvlJc w:val="left"/>
+      <w:pPr>
+        <w:ind w:left="3960" w:hanging="360"/>
+      </w:pPr>
+      <w:rPr>
+        <w:rFonts w:ascii="Courier New" w:hAnsi="Courier New" w:cs="Courier New" w:hint="default"/>
+      </w:rPr>
+    </w:lvl>
+    <w:lvl w:ilvl="5" w:tplc="04090005" w:tentative="1">
+      <w:start w:val="1"/>
+      <w:numFmt w:val="bullet"/>
+      <w:lvlText w:val=""/>
+      <w:lvlJc w:val="left"/>
+      <w:pPr>
+        <w:ind w:left="4680" w:hanging="360"/>
+      </w:pPr>
+      <w:rPr>
+        <w:rFonts w:ascii="Wingdings" w:hAnsi="Wingdings" w:hint="default"/>
+      </w:rPr>
+    </w:lvl>
+    <w:lvl w:ilvl="6" w:tplc="04090001" w:tentative="1">
+      <w:start w:val="1"/>
+      <w:numFmt w:val="bullet"/>
+      <w:lvlText w:val=""/>
+      <w:lvlJc w:val="left"/>
+      <w:pPr>
+        <w:ind w:left="5400" w:hanging="360"/>
+      </w:pPr>
+      <w:rPr>
+        <w:rFonts w:ascii="Symbol" w:hAnsi="Symbol" w:hint="default"/>
+      </w:rPr>
+    </w:lvl>
+    <w:lvl w:ilvl="7" w:tplc="04090003" w:tentative="1">
+      <w:start w:val="1"/>
+      <w:numFmt w:val="bullet"/>
+      <w:lvlText w:val="o"/>
+      <w:lvlJc w:val="left"/>
+      <w:pPr>
+        <w:ind w:left="6120" w:hanging="360"/>
+      </w:pPr>
+      <w:rPr>
+        <w:rFonts w:ascii="Courier New" w:hAnsi="Courier New" w:cs="Courier New" w:hint="default"/>
+      </w:rPr>
+    </w:lvl>
+    <w:lvl w:ilvl="8" w:tplc="04090005" w:tentative="1">
+      <w:start w:val="1"/>
+      <w:numFmt w:val="bullet"/>
+      <w:lvlText w:val=""/>
+      <w:lvlJc w:val="left"/>
+      <w:pPr>
+        <w:ind w:left="6840" w:hanging="360"/>
+      </w:pPr>
+      <w:rPr>
+        <w:rFonts w:ascii="Wingdings" w:hAnsi="Wingdings" w:hint="default"/>
+      </w:rPr>
+    </w:lvl>
+  </w:abstractNum>
+  <w:abstractNum w:abstractNumId="3" w15:restartNumberingAfterBreak="0">
     <w:nsid w:val="2AAE7EE1"/>
     <w:multiLevelType w:val="hybridMultilevel"/>
     <w:tmpl w:val="C49E9496"/>
@@ -698,7 +1158,7 @@
       </w:pPr>
     </w:lvl>
   </w:abstractNum>
-  <w:abstractNum w:abstractNumId="2" w15:restartNumberingAfterBreak="0">
+  <w:abstractNum w:abstractNumId="4" w15:restartNumberingAfterBreak="0">
     <w:nsid w:val="48E54053"/>
     <w:multiLevelType w:val="hybridMultilevel"/>
     <w:tmpl w:val="7F36AFFE"/>
@@ -810,13 +1270,134 @@
       </w:rPr>
     </w:lvl>
   </w:abstractNum>
+  <w:abstractNum w:abstractNumId="5" w15:restartNumberingAfterBreak="0">
+    <w:nsid w:val="78AD64B2"/>
+    <w:multiLevelType w:val="hybridMultilevel"/>
+    <w:tmpl w:val="318E9602"/>
+    <w:lvl w:ilvl="0" w:tplc="9314DC84">
+      <w:numFmt w:val="bullet"/>
+      <w:lvlText w:val=""/>
+      <w:lvlJc w:val="left"/>
+      <w:pPr>
+        <w:ind w:left="1080" w:hanging="360"/>
+      </w:pPr>
+      <w:rPr>
+        <w:rFonts w:ascii="Wingdings" w:eastAsiaTheme="minorHAnsi" w:hAnsi="Wingdings" w:cs="Times New Roman" w:hint="default"/>
+      </w:rPr>
+    </w:lvl>
+    <w:lvl w:ilvl="1" w:tplc="04090003" w:tentative="1">
+      <w:start w:val="1"/>
+      <w:numFmt w:val="bullet"/>
+      <w:lvlText w:val="o"/>
+      <w:lvlJc w:val="left"/>
+      <w:pPr>
+        <w:ind w:left="1800" w:hanging="360"/>
+      </w:pPr>
+      <w:rPr>
+        <w:rFonts w:ascii="Courier New" w:hAnsi="Courier New" w:cs="Courier New" w:hint="default"/>
+      </w:rPr>
+    </w:lvl>
+    <w:lvl w:ilvl="2" w:tplc="04090005" w:tentative="1">
+      <w:start w:val="1"/>
+      <w:numFmt w:val="bullet"/>
+      <w:lvlText w:val=""/>
+      <w:lvlJc w:val="left"/>
+      <w:pPr>
+        <w:ind w:left="2520" w:hanging="360"/>
+      </w:pPr>
+      <w:rPr>
+        <w:rFonts w:ascii="Wingdings" w:hAnsi="Wingdings" w:hint="default"/>
+      </w:rPr>
+    </w:lvl>
+    <w:lvl w:ilvl="3" w:tplc="04090001" w:tentative="1">
+      <w:start w:val="1"/>
+      <w:numFmt w:val="bullet"/>
+      <w:lvlText w:val=""/>
+      <w:lvlJc w:val="left"/>
+      <w:pPr>
+        <w:ind w:left="3240" w:hanging="360"/>
+      </w:pPr>
+      <w:rPr>
+        <w:rFonts w:ascii="Symbol" w:hAnsi="Symbol" w:hint="default"/>
+      </w:rPr>
+    </w:lvl>
+    <w:lvl w:ilvl="4" w:tplc="04090003" w:tentative="1">
+      <w:start w:val="1"/>
+      <w:numFmt w:val="bullet"/>
+      <w:lvlText w:val="o"/>
+      <w:lvlJc w:val="left"/>
+      <w:pPr>
+        <w:ind w:left="3960" w:hanging="360"/>
+      </w:pPr>
+      <w:rPr>
+        <w:rFonts w:ascii="Courier New" w:hAnsi="Courier New" w:cs="Courier New" w:hint="default"/>
+      </w:rPr>
+    </w:lvl>
+    <w:lvl w:ilvl="5" w:tplc="04090005" w:tentative="1">
+      <w:start w:val="1"/>
+      <w:numFmt w:val="bullet"/>
+      <w:lvlText w:val=""/>
+      <w:lvlJc w:val="left"/>
+      <w:pPr>
+        <w:ind w:left="4680" w:hanging="360"/>
+      </w:pPr>
+      <w:rPr>
+        <w:rFonts w:ascii="Wingdings" w:hAnsi="Wingdings" w:hint="default"/>
+      </w:rPr>
+    </w:lvl>
+    <w:lvl w:ilvl="6" w:tplc="04090001" w:tentative="1">
+      <w:start w:val="1"/>
+      <w:numFmt w:val="bullet"/>
+      <w:lvlText w:val=""/>
+      <w:lvlJc w:val="left"/>
+      <w:pPr>
+        <w:ind w:left="5400" w:hanging="360"/>
+      </w:pPr>
+      <w:rPr>
+        <w:rFonts w:ascii="Symbol" w:hAnsi="Symbol" w:hint="default"/>
+      </w:rPr>
+    </w:lvl>
+    <w:lvl w:ilvl="7" w:tplc="04090003" w:tentative="1">
+      <w:start w:val="1"/>
+      <w:numFmt w:val="bullet"/>
+      <w:lvlText w:val="o"/>
+      <w:lvlJc w:val="left"/>
+      <w:pPr>
+        <w:ind w:left="6120" w:hanging="360"/>
+      </w:pPr>
+      <w:rPr>
+        <w:rFonts w:ascii="Courier New" w:hAnsi="Courier New" w:cs="Courier New" w:hint="default"/>
+      </w:rPr>
+    </w:lvl>
+    <w:lvl w:ilvl="8" w:tplc="04090005" w:tentative="1">
+      <w:start w:val="1"/>
+      <w:numFmt w:val="bullet"/>
+      <w:lvlText w:val=""/>
+      <w:lvlJc w:val="left"/>
+      <w:pPr>
+        <w:ind w:left="6840" w:hanging="360"/>
+      </w:pPr>
+      <w:rPr>
+        <w:rFonts w:ascii="Wingdings" w:hAnsi="Wingdings" w:hint="default"/>
+      </w:rPr>
+    </w:lvl>
+  </w:abstractNum>
   <w:num w:numId="1" w16cid:durableId="1398429642">
+    <w:abstractNumId w:val="3"/>
+  </w:num>
+  <w:num w:numId="2" w16cid:durableId="818039521">
     <w:abstractNumId w:val="1"/>
   </w:num>
-  <w:num w:numId="2" w16cid:durableId="818039521">
+  <w:num w:numId="3" w16cid:durableId="57362893">
+    <w:abstractNumId w:val="4"/>
+  </w:num>
+  <w:num w:numId="4" w16cid:durableId="429737813">
+    <w:abstractNumId w:val="5"/>
+  </w:num>
+  <w:num w:numId="5" w16cid:durableId="1998218191">
     <w:abstractNumId w:val="0"/>
   </w:num>
-  <w:num w:numId="3" w16cid:durableId="57362893">
+  <w:num w:numId="6" w16cid:durableId="814686176">
     <w:abstractNumId w:val="2"/>
   </w:num>
 </w:numbering>
@@ -1739,6 +2320,29 @@
       <w:spacing w:val="5"/>
     </w:rPr>
   </w:style>
+  <w:style w:type="character" w:styleId="Hyperlink">
+    <w:name w:val="Hyperlink"/>
+    <w:basedOn w:val="DefaultParagraphFont"/>
+    <w:uiPriority w:val="99"/>
+    <w:unhideWhenUsed/>
+    <w:rsid w:val="008153B1"/>
+    <w:rPr>
+      <w:color w:val="467886" w:themeColor="hyperlink"/>
+      <w:u w:val="single"/>
+    </w:rPr>
+  </w:style>
+  <w:style w:type="character" w:styleId="UnresolvedMention">
+    <w:name w:val="Unresolved Mention"/>
+    <w:basedOn w:val="DefaultParagraphFont"/>
+    <w:uiPriority w:val="99"/>
+    <w:semiHidden/>
+    <w:unhideWhenUsed/>
+    <w:rsid w:val="008153B1"/>
+    <w:rPr>
+      <w:color w:val="605E5C"/>
+      <w:shd w:val="clear" w:color="auto" w:fill="E1DFDD"/>
+    </w:rPr>
+  </w:style>
 </w:styles>
 </file>
 

</xml_diff>

<commit_message>
I've added some comments to the file and have edited the timeline. Let me know if there's anything else to be changed.
</commit_message>
<xml_diff>
--- a/Project Proposal.docx
+++ b/Project Proposal.docx
@@ -17,7 +17,63 @@
           <w:sz w:val="36"/>
           <w:szCs w:val="36"/>
         </w:rPr>
-        <w:t>Performance Comparison of Models with Knowledge Graph Creation Task</w:t>
+        <w:t>Compara</w:t>
+      </w:r>
+      <w:r>
+        <w:rPr>
+          <w:rFonts w:ascii="Times New Roman" w:hAnsi="Times New Roman" w:cs="Times New Roman"/>
+          <w:sz w:val="36"/>
+          <w:szCs w:val="36"/>
+        </w:rPr>
+        <w:t>tive Analysis</w:t>
+      </w:r>
+      <w:r>
+        <w:rPr>
+          <w:rFonts w:ascii="Times New Roman" w:hAnsi="Times New Roman" w:cs="Times New Roman"/>
+          <w:sz w:val="36"/>
+          <w:szCs w:val="36"/>
+        </w:rPr>
+        <w:t xml:space="preserve"> of Models with</w:t>
+      </w:r>
+      <w:r>
+        <w:rPr>
+          <w:rFonts w:ascii="Times New Roman" w:hAnsi="Times New Roman" w:cs="Times New Roman"/>
+          <w:sz w:val="36"/>
+          <w:szCs w:val="36"/>
+        </w:rPr>
+        <w:t xml:space="preserve"> Manually</w:t>
+      </w:r>
+      <w:r>
+        <w:rPr>
+          <w:rFonts w:ascii="Times New Roman" w:hAnsi="Times New Roman" w:cs="Times New Roman"/>
+          <w:sz w:val="36"/>
+          <w:szCs w:val="36"/>
+        </w:rPr>
+        <w:t xml:space="preserve"> </w:t>
+      </w:r>
+      <w:r>
+        <w:rPr>
+          <w:rFonts w:ascii="Times New Roman" w:hAnsi="Times New Roman" w:cs="Times New Roman"/>
+          <w:sz w:val="36"/>
+          <w:szCs w:val="36"/>
+        </w:rPr>
+        <w:t xml:space="preserve">Created </w:t>
+      </w:r>
+      <w:r>
+        <w:rPr>
+          <w:rFonts w:ascii="Times New Roman" w:hAnsi="Times New Roman" w:cs="Times New Roman"/>
+          <w:sz w:val="36"/>
+          <w:szCs w:val="36"/>
+        </w:rPr>
+        <w:t>Knowledge Graph</w:t>
+      </w:r>
+      <w:r>
+        <w:rPr>
+          <w:rFonts w:ascii="Times New Roman" w:hAnsi="Times New Roman" w:cs="Times New Roman"/>
+          <w:sz w:val="36"/>
+          <w:szCs w:val="36"/>
+        </w:rPr>
+        <w:t>s</w:t>
       </w:r>
     </w:p>
     <w:p>
@@ -35,7 +91,25 @@
           <w:sz w:val="28"/>
           <w:szCs w:val="28"/>
         </w:rPr>
-        <w:t>Group 9: Mayank Tamakuwala, Nithin Bhat, Agasti Mhatre</w:t>
+        <w:t xml:space="preserve">Group 9: Mayank </w:t>
+      </w:r>
+      <w:proofErr w:type="spellStart"/>
+      <w:r>
+        <w:rPr>
+          <w:rFonts w:ascii="Times New Roman" w:hAnsi="Times New Roman" w:cs="Times New Roman"/>
+          <w:sz w:val="28"/>
+          <w:szCs w:val="28"/>
+        </w:rPr>
+        <w:t>Tamakuwala</w:t>
+      </w:r>
+      <w:proofErr w:type="spellEnd"/>
+      <w:r>
+        <w:rPr>
+          <w:rFonts w:ascii="Times New Roman" w:hAnsi="Times New Roman" w:cs="Times New Roman"/>
+          <w:sz w:val="28"/>
+          <w:szCs w:val="28"/>
+        </w:rPr>
+        <w:t>, Nithin Bhat, Agasti Mhatre</w:t>
       </w:r>
     </w:p>
     <w:p>
@@ -55,6 +129,7 @@
           <w:ilvl w:val="0"/>
           <w:numId w:val="1"/>
         </w:numPr>
+        <w:jc w:val="both"/>
         <w:rPr>
           <w:rFonts w:ascii="Times New Roman" w:hAnsi="Times New Roman" w:cs="Times New Roman"/>
           <w:sz w:val="28"/>
@@ -73,6 +148,7 @@
     <w:p>
       <w:pPr>
         <w:pStyle w:val="ListParagraph"/>
+        <w:jc w:val="both"/>
         <w:rPr>
           <w:rFonts w:ascii="Times New Roman" w:hAnsi="Times New Roman" w:cs="Times New Roman"/>
           <w:sz w:val="28"/>
@@ -87,25 +163,51 @@
           <w:ilvl w:val="0"/>
           <w:numId w:val="6"/>
         </w:numPr>
-        <w:rPr>
-          <w:rFonts w:ascii="Times New Roman" w:hAnsi="Times New Roman" w:cs="Times New Roman"/>
-          <w:sz w:val="28"/>
-          <w:szCs w:val="28"/>
-        </w:rPr>
-      </w:pPr>
-      <w:r>
-        <w:rPr>
-          <w:rFonts w:ascii="Times New Roman" w:hAnsi="Times New Roman" w:cs="Times New Roman"/>
-          <w:sz w:val="28"/>
-          <w:szCs w:val="28"/>
-        </w:rPr>
-        <w:t xml:space="preserve">Find the best POS algorithm for tagging news articles. We want to test this by generating a knowledge graph in the form of (Subject, Predicate, Object), and then using this graph to train/test each algorithm. </w:t>
+        <w:jc w:val="both"/>
+        <w:rPr>
+          <w:rFonts w:ascii="Times New Roman" w:hAnsi="Times New Roman" w:cs="Times New Roman"/>
+          <w:sz w:val="28"/>
+          <w:szCs w:val="28"/>
+        </w:rPr>
+      </w:pPr>
+      <w:r>
+        <w:rPr>
+          <w:rFonts w:ascii="Times New Roman" w:hAnsi="Times New Roman" w:cs="Times New Roman"/>
+          <w:sz w:val="28"/>
+          <w:szCs w:val="28"/>
+        </w:rPr>
+        <w:t xml:space="preserve">Find the best POS algorithm for tagging news articles. We want to test this by generating a knowledge graph in the form of </w:t>
+      </w:r>
+      <w:commentRangeStart w:id="0"/>
+      <w:r>
+        <w:rPr>
+          <w:rFonts w:ascii="Times New Roman" w:hAnsi="Times New Roman" w:cs="Times New Roman"/>
+          <w:sz w:val="28"/>
+          <w:szCs w:val="28"/>
+        </w:rPr>
+        <w:t>(Subject, Predicate, Object)</w:t>
+      </w:r>
+      <w:commentRangeEnd w:id="0"/>
+      <w:r>
+        <w:rPr>
+          <w:rStyle w:val="CommentReference"/>
+        </w:rPr>
+        <w:commentReference w:id="0"/>
+      </w:r>
+      <w:r>
+        <w:rPr>
+          <w:rFonts w:ascii="Times New Roman" w:hAnsi="Times New Roman" w:cs="Times New Roman"/>
+          <w:sz w:val="28"/>
+          <w:szCs w:val="28"/>
+        </w:rPr>
+        <w:t xml:space="preserve">, and then using this graph to train/test each algorithm. </w:t>
       </w:r>
     </w:p>
     <w:p>
       <w:pPr>
         <w:pStyle w:val="ListParagraph"/>
         <w:ind w:left="1080"/>
+        <w:jc w:val="both"/>
         <w:rPr>
           <w:rFonts w:ascii="Times New Roman" w:hAnsi="Times New Roman" w:cs="Times New Roman"/>
           <w:sz w:val="28"/>
@@ -120,6 +222,7 @@
           <w:ilvl w:val="0"/>
           <w:numId w:val="1"/>
         </w:numPr>
+        <w:jc w:val="both"/>
         <w:rPr>
           <w:rFonts w:ascii="Times New Roman" w:hAnsi="Times New Roman" w:cs="Times New Roman"/>
           <w:sz w:val="28"/>
@@ -138,6 +241,7 @@
     <w:p>
       <w:pPr>
         <w:pStyle w:val="ListParagraph"/>
+        <w:jc w:val="both"/>
         <w:rPr>
           <w:rFonts w:ascii="Times New Roman" w:hAnsi="Times New Roman" w:cs="Times New Roman"/>
           <w:sz w:val="28"/>
@@ -152,13 +256,14 @@
           <w:ilvl w:val="0"/>
           <w:numId w:val="4"/>
         </w:numPr>
-        <w:rPr>
-          <w:rFonts w:ascii="Times New Roman" w:hAnsi="Times New Roman" w:cs="Times New Roman"/>
-          <w:sz w:val="28"/>
-          <w:szCs w:val="28"/>
-        </w:rPr>
-      </w:pPr>
-      <w:hyperlink r:id="rId5" w:history="1">
+        <w:jc w:val="both"/>
+        <w:rPr>
+          <w:rFonts w:ascii="Times New Roman" w:hAnsi="Times New Roman" w:cs="Times New Roman"/>
+          <w:sz w:val="28"/>
+          <w:szCs w:val="28"/>
+        </w:rPr>
+      </w:pPr>
+      <w:hyperlink r:id="rId9" w:history="1">
         <w:r>
           <w:rPr>
             <w:rStyle w:val="Hyperlink"/>
@@ -247,13 +352,22 @@
           <w:sz w:val="28"/>
           <w:szCs w:val="28"/>
         </w:rPr>
-        <w:t xml:space="preserve">in order to diversify our samples. </w:t>
+        <w:t>to</w:t>
+      </w:r>
+      <w:r>
+        <w:rPr>
+          <w:rFonts w:ascii="Times New Roman" w:hAnsi="Times New Roman" w:cs="Times New Roman"/>
+          <w:sz w:val="28"/>
+          <w:szCs w:val="28"/>
+        </w:rPr>
+        <w:t xml:space="preserve"> diversify our samples. </w:t>
       </w:r>
     </w:p>
     <w:p>
       <w:pPr>
         <w:pStyle w:val="ListParagraph"/>
         <w:ind w:left="1080"/>
+        <w:jc w:val="both"/>
         <w:rPr>
           <w:rFonts w:ascii="Times New Roman" w:hAnsi="Times New Roman" w:cs="Times New Roman"/>
           <w:sz w:val="28"/>
@@ -268,6 +382,7 @@
           <w:ilvl w:val="0"/>
           <w:numId w:val="1"/>
         </w:numPr>
+        <w:jc w:val="both"/>
         <w:rPr>
           <w:rFonts w:ascii="Times New Roman" w:hAnsi="Times New Roman" w:cs="Times New Roman"/>
           <w:sz w:val="28"/>
@@ -306,20 +421,31 @@
           <w:ilvl w:val="0"/>
           <w:numId w:val="3"/>
         </w:numPr>
-        <w:rPr>
-          <w:rFonts w:ascii="Times New Roman" w:hAnsi="Times New Roman" w:cs="Times New Roman"/>
-          <w:sz w:val="28"/>
-          <w:szCs w:val="28"/>
-        </w:rPr>
-      </w:pPr>
-      <w:r>
-        <w:rPr>
-          <w:rFonts w:ascii="Times New Roman" w:hAnsi="Times New Roman" w:cs="Times New Roman"/>
-          <w:sz w:val="28"/>
-          <w:szCs w:val="28"/>
-        </w:rPr>
-        <w:t>The major outside tools that we plan to use are Scikit-Learn, spaCy</w:t>
-      </w:r>
+        <w:jc w:val="both"/>
+        <w:rPr>
+          <w:rFonts w:ascii="Times New Roman" w:hAnsi="Times New Roman" w:cs="Times New Roman"/>
+          <w:sz w:val="28"/>
+          <w:szCs w:val="28"/>
+        </w:rPr>
+      </w:pPr>
+      <w:r>
+        <w:rPr>
+          <w:rFonts w:ascii="Times New Roman" w:hAnsi="Times New Roman" w:cs="Times New Roman"/>
+          <w:sz w:val="28"/>
+          <w:szCs w:val="28"/>
+        </w:rPr>
+        <w:t xml:space="preserve">The major outside tools that we plan to use are Scikit-Learn, </w:t>
+      </w:r>
+      <w:proofErr w:type="spellStart"/>
+      <w:r>
+        <w:rPr>
+          <w:rFonts w:ascii="Times New Roman" w:hAnsi="Times New Roman" w:cs="Times New Roman"/>
+          <w:sz w:val="28"/>
+          <w:szCs w:val="28"/>
+        </w:rPr>
+        <w:t>spaCy</w:t>
+      </w:r>
+      <w:proofErr w:type="spellEnd"/>
       <w:r>
         <w:rPr>
           <w:rFonts w:ascii="Times New Roman" w:hAnsi="Times New Roman" w:cs="Times New Roman"/>
@@ -370,13 +496,23 @@
         </w:rPr>
         <w:t xml:space="preserve"> or </w:t>
       </w:r>
-      <w:r>
-        <w:rPr>
-          <w:rFonts w:ascii="Times New Roman" w:hAnsi="Times New Roman" w:cs="Times New Roman"/>
-          <w:sz w:val="28"/>
-          <w:szCs w:val="28"/>
-        </w:rPr>
-        <w:t>RoBERTa to do prediction and compare their</w:t>
+      <w:proofErr w:type="spellStart"/>
+      <w:r>
+        <w:rPr>
+          <w:rFonts w:ascii="Times New Roman" w:hAnsi="Times New Roman" w:cs="Times New Roman"/>
+          <w:sz w:val="28"/>
+          <w:szCs w:val="28"/>
+        </w:rPr>
+        <w:t>RoBERTa</w:t>
+      </w:r>
+      <w:proofErr w:type="spellEnd"/>
+      <w:r>
+        <w:rPr>
+          <w:rFonts w:ascii="Times New Roman" w:hAnsi="Times New Roman" w:cs="Times New Roman"/>
+          <w:sz w:val="28"/>
+          <w:szCs w:val="28"/>
+        </w:rPr>
+        <w:t xml:space="preserve"> to do prediction and compare their</w:t>
       </w:r>
       <w:r>
         <w:rPr>
@@ -418,19 +554,36 @@
           <w:ilvl w:val="0"/>
           <w:numId w:val="3"/>
         </w:numPr>
-        <w:rPr>
-          <w:rFonts w:ascii="Times New Roman" w:hAnsi="Times New Roman" w:cs="Times New Roman"/>
-          <w:sz w:val="28"/>
-          <w:szCs w:val="28"/>
-        </w:rPr>
-      </w:pPr>
-      <w:r>
-        <w:rPr>
-          <w:rFonts w:ascii="Times New Roman" w:hAnsi="Times New Roman" w:cs="Times New Roman"/>
-          <w:sz w:val="28"/>
-          <w:szCs w:val="28"/>
-        </w:rPr>
-        <w:t xml:space="preserve">The main results we want to have are the labels </w:t>
+        <w:jc w:val="both"/>
+        <w:rPr>
+          <w:rFonts w:ascii="Times New Roman" w:hAnsi="Times New Roman" w:cs="Times New Roman"/>
+          <w:sz w:val="28"/>
+          <w:szCs w:val="28"/>
+        </w:rPr>
+      </w:pPr>
+      <w:r>
+        <w:rPr>
+          <w:rFonts w:ascii="Times New Roman" w:hAnsi="Times New Roman" w:cs="Times New Roman"/>
+          <w:sz w:val="28"/>
+          <w:szCs w:val="28"/>
+        </w:rPr>
+        <w:t>The main results we want to have</w:t>
+      </w:r>
+      <w:r>
+        <w:rPr>
+          <w:rFonts w:ascii="Times New Roman" w:hAnsi="Times New Roman" w:cs="Times New Roman"/>
+          <w:sz w:val="28"/>
+          <w:szCs w:val="28"/>
+        </w:rPr>
+        <w:t>,</w:t>
+      </w:r>
+      <w:r>
+        <w:rPr>
+          <w:rFonts w:ascii="Times New Roman" w:hAnsi="Times New Roman" w:cs="Times New Roman"/>
+          <w:sz w:val="28"/>
+          <w:szCs w:val="28"/>
+        </w:rPr>
+        <w:t xml:space="preserve"> are the labels </w:t>
       </w:r>
       <w:r>
         <w:rPr>
@@ -480,6 +633,7 @@
           <w:ilvl w:val="0"/>
           <w:numId w:val="1"/>
         </w:numPr>
+        <w:jc w:val="both"/>
         <w:rPr>
           <w:rFonts w:ascii="Times New Roman" w:hAnsi="Times New Roman" w:cs="Times New Roman"/>
           <w:sz w:val="28"/>
@@ -502,19 +656,36 @@
           <w:ilvl w:val="0"/>
           <w:numId w:val="3"/>
         </w:numPr>
-        <w:rPr>
-          <w:rFonts w:ascii="Times New Roman" w:hAnsi="Times New Roman" w:cs="Times New Roman"/>
-          <w:sz w:val="28"/>
-          <w:szCs w:val="28"/>
-        </w:rPr>
-      </w:pPr>
-      <w:r>
-        <w:rPr>
-          <w:rFonts w:ascii="Times New Roman" w:hAnsi="Times New Roman" w:cs="Times New Roman"/>
-          <w:sz w:val="28"/>
-          <w:szCs w:val="28"/>
-        </w:rPr>
-        <w:t xml:space="preserve">Week One: Finish manually labelling the </w:t>
+        <w:jc w:val="both"/>
+        <w:rPr>
+          <w:rFonts w:ascii="Times New Roman" w:hAnsi="Times New Roman" w:cs="Times New Roman"/>
+          <w:sz w:val="28"/>
+          <w:szCs w:val="28"/>
+        </w:rPr>
+      </w:pPr>
+      <w:r>
+        <w:rPr>
+          <w:rFonts w:ascii="Times New Roman" w:hAnsi="Times New Roman" w:cs="Times New Roman"/>
+          <w:sz w:val="28"/>
+          <w:szCs w:val="28"/>
+        </w:rPr>
+        <w:t>Week One</w:t>
+      </w:r>
+      <w:r>
+        <w:rPr>
+          <w:rFonts w:ascii="Times New Roman" w:hAnsi="Times New Roman" w:cs="Times New Roman"/>
+          <w:sz w:val="28"/>
+          <w:szCs w:val="28"/>
+        </w:rPr>
+        <w:t xml:space="preserve"> and Week Two</w:t>
+      </w:r>
+      <w:r>
+        <w:rPr>
+          <w:rFonts w:ascii="Times New Roman" w:hAnsi="Times New Roman" w:cs="Times New Roman"/>
+          <w:sz w:val="28"/>
+          <w:szCs w:val="28"/>
+        </w:rPr>
+        <w:t xml:space="preserve">: Finish manually labelling </w:t>
       </w:r>
       <w:r>
         <w:rPr>
@@ -530,13 +701,54 @@
           <w:sz w:val="28"/>
           <w:szCs w:val="28"/>
         </w:rPr>
-        <w:t>00 news articles to obtain the ground truth and train/testing datasets</w:t>
+        <w:t xml:space="preserve">00 news articles to </w:t>
+      </w:r>
+      <w:r>
+        <w:rPr>
+          <w:rFonts w:ascii="Times New Roman" w:hAnsi="Times New Roman" w:cs="Times New Roman"/>
+          <w:sz w:val="28"/>
+          <w:szCs w:val="28"/>
+        </w:rPr>
+        <w:t>create</w:t>
+      </w:r>
+      <w:r>
+        <w:rPr>
+          <w:rFonts w:ascii="Times New Roman" w:hAnsi="Times New Roman" w:cs="Times New Roman"/>
+          <w:sz w:val="28"/>
+          <w:szCs w:val="28"/>
+        </w:rPr>
+        <w:t xml:space="preserve"> </w:t>
+      </w:r>
+      <w:r>
+        <w:rPr>
+          <w:rFonts w:ascii="Times New Roman" w:hAnsi="Times New Roman" w:cs="Times New Roman"/>
+          <w:sz w:val="28"/>
+          <w:szCs w:val="28"/>
+        </w:rPr>
+        <w:t>a</w:t>
+      </w:r>
+      <w:r>
+        <w:rPr>
+          <w:rFonts w:ascii="Times New Roman" w:hAnsi="Times New Roman" w:cs="Times New Roman"/>
+          <w:sz w:val="28"/>
+          <w:szCs w:val="28"/>
+        </w:rPr>
+        <w:t xml:space="preserve"> ground truth and train/testing datasets</w:t>
+      </w:r>
+      <w:r>
+        <w:rPr>
+          <w:rFonts w:ascii="Times New Roman" w:hAnsi="Times New Roman" w:cs="Times New Roman"/>
+          <w:sz w:val="28"/>
+          <w:szCs w:val="28"/>
+        </w:rPr>
+        <w:t xml:space="preserve"> for the model</w:t>
       </w:r>
     </w:p>
     <w:p>
       <w:pPr>
         <w:pStyle w:val="ListParagraph"/>
         <w:ind w:left="1080"/>
+        <w:jc w:val="both"/>
         <w:rPr>
           <w:rFonts w:ascii="Times New Roman" w:hAnsi="Times New Roman" w:cs="Times New Roman"/>
           <w:sz w:val="28"/>
@@ -551,6 +763,7 @@
           <w:ilvl w:val="0"/>
           <w:numId w:val="3"/>
         </w:numPr>
+        <w:jc w:val="both"/>
         <w:rPr>
           <w:rFonts w:ascii="Times New Roman" w:hAnsi="Times New Roman" w:cs="Times New Roman"/>
           <w:sz w:val="28"/>
@@ -564,11 +777,52 @@
           <w:szCs w:val="28"/>
         </w:rPr>
         <w:lastRenderedPageBreak/>
-        <w:t xml:space="preserve">Week Two: </w:t>
+        <w:t xml:space="preserve">Week </w:t>
+      </w:r>
+      <w:r>
+        <w:rPr>
+          <w:rFonts w:ascii="Times New Roman" w:hAnsi="Times New Roman" w:cs="Times New Roman"/>
+          <w:sz w:val="28"/>
+          <w:szCs w:val="28"/>
+        </w:rPr>
+        <w:t>Three</w:t>
+      </w:r>
+      <w:r>
+        <w:rPr>
+          <w:rFonts w:ascii="Times New Roman" w:hAnsi="Times New Roman" w:cs="Times New Roman"/>
+          <w:sz w:val="28"/>
+          <w:szCs w:val="28"/>
+        </w:rPr>
+        <w:t>:</w:t>
+      </w:r>
+      <w:r>
+        <w:rPr>
+          <w:rFonts w:ascii="Times New Roman" w:hAnsi="Times New Roman" w:cs="Times New Roman"/>
+          <w:sz w:val="28"/>
+          <w:szCs w:val="28"/>
+        </w:rPr>
+        <w:t xml:space="preserve"> </w:t>
+      </w:r>
+      <w:r>
+        <w:rPr>
+          <w:rFonts w:ascii="Times New Roman" w:hAnsi="Times New Roman" w:cs="Times New Roman"/>
+          <w:sz w:val="28"/>
+          <w:szCs w:val="28"/>
+        </w:rPr>
+        <w:t xml:space="preserve"> </w:t>
+      </w:r>
+      <w:r>
+        <w:rPr>
+          <w:rFonts w:ascii="Times New Roman" w:hAnsi="Times New Roman" w:cs="Times New Roman"/>
+          <w:sz w:val="28"/>
+          <w:szCs w:val="28"/>
+        </w:rPr>
+        <w:t>Train and test different models and finetune/optimize their performance</w:t>
       </w:r>
     </w:p>
     <w:p>
       <w:pPr>
+        <w:jc w:val="both"/>
         <w:rPr>
           <w:rFonts w:ascii="Times New Roman" w:hAnsi="Times New Roman" w:cs="Times New Roman"/>
           <w:sz w:val="28"/>
@@ -583,56 +837,49 @@
           <w:ilvl w:val="0"/>
           <w:numId w:val="3"/>
         </w:numPr>
-        <w:rPr>
-          <w:rFonts w:ascii="Times New Roman" w:hAnsi="Times New Roman" w:cs="Times New Roman"/>
-          <w:sz w:val="28"/>
-          <w:szCs w:val="28"/>
-        </w:rPr>
-      </w:pPr>
-      <w:r>
-        <w:rPr>
-          <w:rFonts w:ascii="Times New Roman" w:hAnsi="Times New Roman" w:cs="Times New Roman"/>
-          <w:sz w:val="28"/>
-          <w:szCs w:val="28"/>
-        </w:rPr>
-        <w:t xml:space="preserve">Week Three: </w:t>
+        <w:jc w:val="both"/>
+        <w:rPr>
+          <w:rFonts w:ascii="Times New Roman" w:hAnsi="Times New Roman" w:cs="Times New Roman"/>
+          <w:sz w:val="28"/>
+          <w:szCs w:val="28"/>
+        </w:rPr>
+      </w:pPr>
+      <w:r>
+        <w:rPr>
+          <w:rFonts w:ascii="Times New Roman" w:hAnsi="Times New Roman" w:cs="Times New Roman"/>
+          <w:sz w:val="28"/>
+          <w:szCs w:val="28"/>
+        </w:rPr>
+        <w:t xml:space="preserve">Week </w:t>
+      </w:r>
+      <w:r>
+        <w:rPr>
+          <w:rFonts w:ascii="Times New Roman" w:hAnsi="Times New Roman" w:cs="Times New Roman"/>
+          <w:sz w:val="28"/>
+          <w:szCs w:val="28"/>
+        </w:rPr>
+        <w:t>Four</w:t>
+      </w:r>
+      <w:r>
+        <w:rPr>
+          <w:rFonts w:ascii="Times New Roman" w:hAnsi="Times New Roman" w:cs="Times New Roman"/>
+          <w:sz w:val="28"/>
+          <w:szCs w:val="28"/>
+        </w:rPr>
+        <w:t xml:space="preserve">: </w:t>
+      </w:r>
+      <w:r>
+        <w:rPr>
+          <w:rFonts w:ascii="Times New Roman" w:hAnsi="Times New Roman" w:cs="Times New Roman"/>
+          <w:sz w:val="28"/>
+          <w:szCs w:val="28"/>
+        </w:rPr>
+        <w:t>Create and compare the performance visualizations for the different models</w:t>
       </w:r>
     </w:p>
     <w:p>
       <w:pPr>
-        <w:pStyle w:val="ListParagraph"/>
-        <w:ind w:left="1080"/>
-        <w:rPr>
-          <w:rFonts w:ascii="Times New Roman" w:hAnsi="Times New Roman" w:cs="Times New Roman"/>
-          <w:sz w:val="28"/>
-          <w:szCs w:val="28"/>
-        </w:rPr>
-      </w:pPr>
-    </w:p>
-    <w:p>
-      <w:pPr>
-        <w:pStyle w:val="ListParagraph"/>
-        <w:numPr>
-          <w:ilvl w:val="0"/>
-          <w:numId w:val="3"/>
-        </w:numPr>
-        <w:rPr>
-          <w:rFonts w:ascii="Times New Roman" w:hAnsi="Times New Roman" w:cs="Times New Roman"/>
-          <w:sz w:val="28"/>
-          <w:szCs w:val="28"/>
-        </w:rPr>
-      </w:pPr>
-      <w:r>
-        <w:rPr>
-          <w:rFonts w:ascii="Times New Roman" w:hAnsi="Times New Roman" w:cs="Times New Roman"/>
-          <w:sz w:val="28"/>
-          <w:szCs w:val="28"/>
-        </w:rPr>
-        <w:t xml:space="preserve">Week Four: </w:t>
-      </w:r>
-    </w:p>
-    <w:p>
-      <w:pPr>
+        <w:jc w:val="both"/>
         <w:rPr>
           <w:rFonts w:ascii="Times New Roman" w:hAnsi="Times New Roman" w:cs="Times New Roman"/>
           <w:sz w:val="28"/>
@@ -647,6 +894,7 @@
           <w:ilvl w:val="0"/>
           <w:numId w:val="1"/>
         </w:numPr>
+        <w:jc w:val="both"/>
         <w:rPr>
           <w:rFonts w:ascii="Times New Roman" w:hAnsi="Times New Roman" w:cs="Times New Roman"/>
           <w:sz w:val="28"/>
@@ -677,6 +925,7 @@
           <w:ilvl w:val="0"/>
           <w:numId w:val="2"/>
         </w:numPr>
+        <w:jc w:val="both"/>
         <w:rPr>
           <w:rFonts w:ascii="Times New Roman" w:hAnsi="Times New Roman" w:cs="Times New Roman"/>
           <w:sz w:val="28"/>
@@ -697,7 +946,25 @@
           <w:sz w:val="28"/>
           <w:szCs w:val="28"/>
         </w:rPr>
-        <w:t>Mayank Tamakuwala, Nithin Bhat</w:t>
+        <w:t xml:space="preserve">Mayank </w:t>
+      </w:r>
+      <w:proofErr w:type="spellStart"/>
+      <w:r>
+        <w:rPr>
+          <w:rFonts w:ascii="Times New Roman" w:hAnsi="Times New Roman" w:cs="Times New Roman"/>
+          <w:sz w:val="28"/>
+          <w:szCs w:val="28"/>
+        </w:rPr>
+        <w:t>Tamakuwala</w:t>
+      </w:r>
+      <w:proofErr w:type="spellEnd"/>
+      <w:r>
+        <w:rPr>
+          <w:rFonts w:ascii="Times New Roman" w:hAnsi="Times New Roman" w:cs="Times New Roman"/>
+          <w:sz w:val="28"/>
+          <w:szCs w:val="28"/>
+        </w:rPr>
+        <w:t>, Nithin Bhat</w:t>
       </w:r>
       <w:r>
         <w:rPr>
@@ -732,6 +999,46 @@
     </w:sectPr>
   </w:body>
 </w:document>
+</file>
+
+<file path=word/comments.xml><?xml version="1.0" encoding="utf-8"?>
+<w:comments xmlns:wpc="http://schemas.microsoft.com/office/word/2010/wordprocessingCanvas" xmlns:cx="http://schemas.microsoft.com/office/drawing/2014/chartex" xmlns:cx1="http://schemas.microsoft.com/office/drawing/2015/9/8/chartex" xmlns:cx2="http://schemas.microsoft.com/office/drawing/2015/10/21/chartex" xmlns:cx3="http://schemas.microsoft.com/office/drawing/2016/5/9/chartex" xmlns:cx4="http://schemas.microsoft.com/office/drawing/2016/5/10/chartex" xmlns:cx5="http://schemas.microsoft.com/office/drawing/2016/5/11/chartex" xmlns:cx6="http://schemas.microsoft.com/office/drawing/2016/5/12/chartex" xmlns:cx7="http://schemas.microsoft.com/office/drawing/2016/5/13/chartex" xmlns:cx8="http://schemas.microsoft.com/office/drawing/2016/5/14/chartex" xmlns:mc="http://schemas.openxmlformats.org/markup-compatibility/2006" xmlns:aink="http://schemas.microsoft.com/office/drawing/2016/ink" xmlns:am3d="http://schemas.microsoft.com/office/drawing/2017/model3d" xmlns:o="urn:schemas-microsoft-com:office:office" xmlns:oel="http://schemas.microsoft.com/office/2019/extlst" xmlns:r="http://schemas.openxmlformats.org/officeDocument/2006/relationships" xmlns:m="http://schemas.openxmlformats.org/officeDocument/2006/math" xmlns:v="urn:schemas-microsoft-com:vml" xmlns:wp14="http://schemas.microsoft.com/office/word/2010/wordprocessingDrawing" xmlns:wp="http://schemas.openxmlformats.org/drawingml/2006/wordprocessingDrawing" xmlns:w10="urn:schemas-microsoft-com:office:word" xmlns:w="http://schemas.openxmlformats.org/wordprocessingml/2006/main" xmlns:w14="http://schemas.microsoft.com/office/word/2010/wordml" xmlns:w15="http://schemas.microsoft.com/office/word/2012/wordml" xmlns:w16cex="http://schemas.microsoft.com/office/word/2018/wordml/cex" xmlns:w16cid="http://schemas.microsoft.com/office/word/2016/wordml/cid" xmlns:w16="http://schemas.microsoft.com/office/word/2018/wordml" xmlns:w16du="http://schemas.microsoft.com/office/word/2023/wordml/word16du" xmlns:w16sdtdh="http://schemas.microsoft.com/office/word/2020/wordml/sdtdatahash" xmlns:w16sdtfl="http://schemas.microsoft.com/office/word/2024/wordml/sdtformatlock" xmlns:w16se="http://schemas.microsoft.com/office/word/2015/wordml/symex" xmlns:wpg="http://schemas.microsoft.com/office/word/2010/wordprocessingGroup" xmlns:wpi="http://schemas.microsoft.com/office/word/2010/wordprocessingInk" xmlns:wne="http://schemas.microsoft.com/office/word/2006/wordml" xmlns:wps="http://schemas.microsoft.com/office/word/2010/wordprocessingShape" mc:Ignorable="w14 w15 w16se w16cid w16 w16cex w16sdtdh w16sdtfl w16du wp14">
+  <w:comment w:id="0" w:author="Nithin Bhat" w:date="2025-02-23T17:11:00Z" w:initials="NB">
+    <w:p>
+      <w:r>
+        <w:rPr>
+          <w:rStyle w:val="CommentReference"/>
+        </w:rPr>
+        <w:annotationRef/>
+      </w:r>
+      <w:r>
+        <w:rPr>
+          <w:sz w:val="20"/>
+          <w:szCs w:val="20"/>
+        </w:rPr>
+        <w:t>Do we really want to bind ourselves here with only one type of annotation? We can decide the annotation later right?</w:t>
+      </w:r>
+    </w:p>
+  </w:comment>
+</w:comments>
+</file>
+
+<file path=word/commentsExtended.xml><?xml version="1.0" encoding="utf-8"?>
+<w15:commentsEx xmlns:wpc="http://schemas.microsoft.com/office/word/2010/wordprocessingCanvas" xmlns:cx="http://schemas.microsoft.com/office/drawing/2014/chartex" xmlns:cx1="http://schemas.microsoft.com/office/drawing/2015/9/8/chartex" xmlns:cx2="http://schemas.microsoft.com/office/drawing/2015/10/21/chartex" xmlns:cx3="http://schemas.microsoft.com/office/drawing/2016/5/9/chartex" xmlns:cx4="http://schemas.microsoft.com/office/drawing/2016/5/10/chartex" xmlns:cx5="http://schemas.microsoft.com/office/drawing/2016/5/11/chartex" xmlns:cx6="http://schemas.microsoft.com/office/drawing/2016/5/12/chartex" xmlns:cx7="http://schemas.microsoft.com/office/drawing/2016/5/13/chartex" xmlns:cx8="http://schemas.microsoft.com/office/drawing/2016/5/14/chartex" xmlns:mc="http://schemas.openxmlformats.org/markup-compatibility/2006" xmlns:aink="http://schemas.microsoft.com/office/drawing/2016/ink" xmlns:am3d="http://schemas.microsoft.com/office/drawing/2017/model3d" xmlns:o="urn:schemas-microsoft-com:office:office" xmlns:oel="http://schemas.microsoft.com/office/2019/extlst" xmlns:r="http://schemas.openxmlformats.org/officeDocument/2006/relationships" xmlns:m="http://schemas.openxmlformats.org/officeDocument/2006/math" xmlns:v="urn:schemas-microsoft-com:vml" xmlns:wp14="http://schemas.microsoft.com/office/word/2010/wordprocessingDrawing" xmlns:wp="http://schemas.openxmlformats.org/drawingml/2006/wordprocessingDrawing" xmlns:w10="urn:schemas-microsoft-com:office:word" xmlns:w="http://schemas.openxmlformats.org/wordprocessingml/2006/main" xmlns:w14="http://schemas.microsoft.com/office/word/2010/wordml" xmlns:w15="http://schemas.microsoft.com/office/word/2012/wordml" xmlns:w16cex="http://schemas.microsoft.com/office/word/2018/wordml/cex" xmlns:w16cid="http://schemas.microsoft.com/office/word/2016/wordml/cid" xmlns:w16="http://schemas.microsoft.com/office/word/2018/wordml" xmlns:w16du="http://schemas.microsoft.com/office/word/2023/wordml/word16du" xmlns:w16sdtdh="http://schemas.microsoft.com/office/word/2020/wordml/sdtdatahash" xmlns:w16sdtfl="http://schemas.microsoft.com/office/word/2024/wordml/sdtformatlock" xmlns:w16se="http://schemas.microsoft.com/office/word/2015/wordml/symex" xmlns:wpg="http://schemas.microsoft.com/office/word/2010/wordprocessingGroup" xmlns:wpi="http://schemas.microsoft.com/office/word/2010/wordprocessingInk" xmlns:wne="http://schemas.microsoft.com/office/word/2006/wordml" xmlns:wps="http://schemas.microsoft.com/office/word/2010/wordprocessingShape" mc:Ignorable="w14 w15 w16se w16cid w16 w16cex w16sdtdh w16sdtfl w16du wp14">
+  <w15:commentEx w15:paraId="2C11B4C1" w15:done="0"/>
+</w15:commentsEx>
+</file>
+
+<file path=word/commentsExtensible.xml><?xml version="1.0" encoding="utf-8"?>
+<w16cex:commentsExtensible xmlns:wpc="http://schemas.microsoft.com/office/word/2010/wordprocessingCanvas" xmlns:cx="http://schemas.microsoft.com/office/drawing/2014/chartex" xmlns:cx1="http://schemas.microsoft.com/office/drawing/2015/9/8/chartex" xmlns:cx2="http://schemas.microsoft.com/office/drawing/2015/10/21/chartex" xmlns:cx3="http://schemas.microsoft.com/office/drawing/2016/5/9/chartex" xmlns:cx4="http://schemas.microsoft.com/office/drawing/2016/5/10/chartex" xmlns:cx5="http://schemas.microsoft.com/office/drawing/2016/5/11/chartex" xmlns:cx6="http://schemas.microsoft.com/office/drawing/2016/5/12/chartex" xmlns:cx7="http://schemas.microsoft.com/office/drawing/2016/5/13/chartex" xmlns:cx8="http://schemas.microsoft.com/office/drawing/2016/5/14/chartex" xmlns:cr="http://schemas.microsoft.com/office/comments/2020/reactions" xmlns:mc="http://schemas.openxmlformats.org/markup-compatibility/2006" xmlns:aink="http://schemas.microsoft.com/office/drawing/2016/ink" xmlns:am3d="http://schemas.microsoft.com/office/drawing/2017/model3d" xmlns:o="urn:schemas-microsoft-com:office:office" xmlns:oel="http://schemas.microsoft.com/office/2019/extlst" xmlns:r="http://schemas.openxmlformats.org/officeDocument/2006/relationships" xmlns:m="http://schemas.openxmlformats.org/officeDocument/2006/math" xmlns:v="urn:schemas-microsoft-com:vml" xmlns:wp14="http://schemas.microsoft.com/office/word/2010/wordprocessingDrawing" xmlns:wp="http://schemas.openxmlformats.org/drawingml/2006/wordprocessingDrawing" xmlns:w10="urn:schemas-microsoft-com:office:word" xmlns:w="http://schemas.openxmlformats.org/wordprocessingml/2006/main" xmlns:w14="http://schemas.microsoft.com/office/word/2010/wordml" xmlns:w15="http://schemas.microsoft.com/office/word/2012/wordml" xmlns:w16cex="http://schemas.microsoft.com/office/word/2018/wordml/cex" xmlns:w16cid="http://schemas.microsoft.com/office/word/2016/wordml/cid" xmlns:w16="http://schemas.microsoft.com/office/word/2018/wordml" xmlns:w16du="http://schemas.microsoft.com/office/word/2023/wordml/word16du" xmlns:w16sdtdh="http://schemas.microsoft.com/office/word/2020/wordml/sdtdatahash" xmlns:w16sdtfl="http://schemas.microsoft.com/office/word/2024/wordml/sdtformatlock" xmlns:w16se="http://schemas.microsoft.com/office/word/2015/wordml/symex" xmlns:wpg="http://schemas.microsoft.com/office/word/2010/wordprocessingGroup" xmlns:wpi="http://schemas.microsoft.com/office/word/2010/wordprocessingInk" xmlns:wne="http://schemas.microsoft.com/office/word/2006/wordml" xmlns:wps="http://schemas.microsoft.com/office/word/2010/wordprocessingShape" mc:Ignorable="w14 w15 w16se w16cid w16 w16cex w16sdtdh w16sdtfl cr w16du wp14">
+  <w16cex:commentExtensible w16cex:durableId="277FC300" w16cex:dateUtc="2025-02-23T22:11:00Z"/>
+</w16cex:commentsExtensible>
+</file>
+
+<file path=word/commentsIds.xml><?xml version="1.0" encoding="utf-8"?>
+<w16cid:commentsIds xmlns:wpc="http://schemas.microsoft.com/office/word/2010/wordprocessingCanvas" xmlns:cx="http://schemas.microsoft.com/office/drawing/2014/chartex" xmlns:cx1="http://schemas.microsoft.com/office/drawing/2015/9/8/chartex" xmlns:cx2="http://schemas.microsoft.com/office/drawing/2015/10/21/chartex" xmlns:cx3="http://schemas.microsoft.com/office/drawing/2016/5/9/chartex" xmlns:cx4="http://schemas.microsoft.com/office/drawing/2016/5/10/chartex" xmlns:cx5="http://schemas.microsoft.com/office/drawing/2016/5/11/chartex" xmlns:cx6="http://schemas.microsoft.com/office/drawing/2016/5/12/chartex" xmlns:cx7="http://schemas.microsoft.com/office/drawing/2016/5/13/chartex" xmlns:cx8="http://schemas.microsoft.com/office/drawing/2016/5/14/chartex" xmlns:mc="http://schemas.openxmlformats.org/markup-compatibility/2006" xmlns:aink="http://schemas.microsoft.com/office/drawing/2016/ink" xmlns:am3d="http://schemas.microsoft.com/office/drawing/2017/model3d" xmlns:o="urn:schemas-microsoft-com:office:office" xmlns:oel="http://schemas.microsoft.com/office/2019/extlst" xmlns:r="http://schemas.openxmlformats.org/officeDocument/2006/relationships" xmlns:m="http://schemas.openxmlformats.org/officeDocument/2006/math" xmlns:v="urn:schemas-microsoft-com:vml" xmlns:wp14="http://schemas.microsoft.com/office/word/2010/wordprocessingDrawing" xmlns:wp="http://schemas.openxmlformats.org/drawingml/2006/wordprocessingDrawing" xmlns:w10="urn:schemas-microsoft-com:office:word" xmlns:w="http://schemas.openxmlformats.org/wordprocessingml/2006/main" xmlns:w14="http://schemas.microsoft.com/office/word/2010/wordml" xmlns:w15="http://schemas.microsoft.com/office/word/2012/wordml" xmlns:w16cex="http://schemas.microsoft.com/office/word/2018/wordml/cex" xmlns:w16cid="http://schemas.microsoft.com/office/word/2016/wordml/cid" xmlns:w16="http://schemas.microsoft.com/office/word/2018/wordml" xmlns:w16du="http://schemas.microsoft.com/office/word/2023/wordml/word16du" xmlns:w16sdtdh="http://schemas.microsoft.com/office/word/2020/wordml/sdtdatahash" xmlns:w16sdtfl="http://schemas.microsoft.com/office/word/2024/wordml/sdtformatlock" xmlns:w16se="http://schemas.microsoft.com/office/word/2015/wordml/symex" xmlns:wpg="http://schemas.microsoft.com/office/word/2010/wordprocessingGroup" xmlns:wpi="http://schemas.microsoft.com/office/word/2010/wordprocessingInk" xmlns:wne="http://schemas.microsoft.com/office/word/2006/wordml" xmlns:wps="http://schemas.microsoft.com/office/word/2010/wordprocessingShape" mc:Ignorable="w14 w15 w16se w16cid w16 w16cex w16sdtdh w16sdtfl w16du wp14">
+  <w16cid:commentId w16cid:paraId="2C11B4C1" w16cid:durableId="277FC300"/>
+</w16cid:commentsIds>
 </file>
 
 <file path=word/numbering.xml><?xml version="1.0" encoding="utf-8"?>
@@ -1401,6 +1708,14 @@
     <w:abstractNumId w:val="2"/>
   </w:num>
 </w:numbering>
+</file>
+
+<file path=word/people.xml><?xml version="1.0" encoding="utf-8"?>
+<w15:people xmlns:wpc="http://schemas.microsoft.com/office/word/2010/wordprocessingCanvas" xmlns:cx="http://schemas.microsoft.com/office/drawing/2014/chartex" xmlns:cx1="http://schemas.microsoft.com/office/drawing/2015/9/8/chartex" xmlns:cx2="http://schemas.microsoft.com/office/drawing/2015/10/21/chartex" xmlns:cx3="http://schemas.microsoft.com/office/drawing/2016/5/9/chartex" xmlns:cx4="http://schemas.microsoft.com/office/drawing/2016/5/10/chartex" xmlns:cx5="http://schemas.microsoft.com/office/drawing/2016/5/11/chartex" xmlns:cx6="http://schemas.microsoft.com/office/drawing/2016/5/12/chartex" xmlns:cx7="http://schemas.microsoft.com/office/drawing/2016/5/13/chartex" xmlns:cx8="http://schemas.microsoft.com/office/drawing/2016/5/14/chartex" xmlns:mc="http://schemas.openxmlformats.org/markup-compatibility/2006" xmlns:aink="http://schemas.microsoft.com/office/drawing/2016/ink" xmlns:am3d="http://schemas.microsoft.com/office/drawing/2017/model3d" xmlns:o="urn:schemas-microsoft-com:office:office" xmlns:oel="http://schemas.microsoft.com/office/2019/extlst" xmlns:r="http://schemas.openxmlformats.org/officeDocument/2006/relationships" xmlns:m="http://schemas.openxmlformats.org/officeDocument/2006/math" xmlns:v="urn:schemas-microsoft-com:vml" xmlns:wp14="http://schemas.microsoft.com/office/word/2010/wordprocessingDrawing" xmlns:wp="http://schemas.openxmlformats.org/drawingml/2006/wordprocessingDrawing" xmlns:w10="urn:schemas-microsoft-com:office:word" xmlns:w="http://schemas.openxmlformats.org/wordprocessingml/2006/main" xmlns:w14="http://schemas.microsoft.com/office/word/2010/wordml" xmlns:w15="http://schemas.microsoft.com/office/word/2012/wordml" xmlns:w16cex="http://schemas.microsoft.com/office/word/2018/wordml/cex" xmlns:w16cid="http://schemas.microsoft.com/office/word/2016/wordml/cid" xmlns:w16="http://schemas.microsoft.com/office/word/2018/wordml" xmlns:w16du="http://schemas.microsoft.com/office/word/2023/wordml/word16du" xmlns:w16sdtdh="http://schemas.microsoft.com/office/word/2020/wordml/sdtdatahash" xmlns:w16sdtfl="http://schemas.microsoft.com/office/word/2024/wordml/sdtformatlock" xmlns:w16se="http://schemas.microsoft.com/office/word/2015/wordml/symex" xmlns:wpg="http://schemas.microsoft.com/office/word/2010/wordprocessingGroup" xmlns:wpi="http://schemas.microsoft.com/office/word/2010/wordprocessingInk" xmlns:wne="http://schemas.microsoft.com/office/word/2006/wordml" xmlns:wps="http://schemas.microsoft.com/office/word/2010/wordprocessingShape" mc:Ignorable="w14 w15 w16se w16cid w16 w16cex w16sdtdh w16sdtfl w16du wp14">
+  <w15:person w15:author="Nithin Bhat">
+    <w15:presenceInfo w15:providerId="AD" w15:userId="S::bhat.nith@northeastern.edu::ad819c7e-77c8-4028-b860-119d6c9d10ce"/>
+  </w15:person>
+</w15:people>
 </file>
 
 <file path=word/styles.xml><?xml version="1.0" encoding="utf-8"?>
@@ -2343,6 +2658,74 @@
       <w:shd w:val="clear" w:color="auto" w:fill="E1DFDD"/>
     </w:rPr>
   </w:style>
+  <w:style w:type="character" w:styleId="CommentReference">
+    <w:name w:val="annotation reference"/>
+    <w:basedOn w:val="DefaultParagraphFont"/>
+    <w:uiPriority w:val="99"/>
+    <w:semiHidden/>
+    <w:unhideWhenUsed/>
+    <w:rsid w:val="00F665F7"/>
+    <w:rPr>
+      <w:sz w:val="16"/>
+      <w:szCs w:val="16"/>
+    </w:rPr>
+  </w:style>
+  <w:style w:type="paragraph" w:styleId="CommentText">
+    <w:name w:val="annotation text"/>
+    <w:basedOn w:val="Normal"/>
+    <w:link w:val="CommentTextChar"/>
+    <w:uiPriority w:val="99"/>
+    <w:semiHidden/>
+    <w:unhideWhenUsed/>
+    <w:rsid w:val="00F665F7"/>
+    <w:pPr>
+      <w:spacing w:line="240" w:lineRule="auto"/>
+    </w:pPr>
+    <w:rPr>
+      <w:sz w:val="20"/>
+      <w:szCs w:val="20"/>
+    </w:rPr>
+  </w:style>
+  <w:style w:type="character" w:customStyle="1" w:styleId="CommentTextChar">
+    <w:name w:val="Comment Text Char"/>
+    <w:basedOn w:val="DefaultParagraphFont"/>
+    <w:link w:val="CommentText"/>
+    <w:uiPriority w:val="99"/>
+    <w:semiHidden/>
+    <w:rsid w:val="00F665F7"/>
+    <w:rPr>
+      <w:sz w:val="20"/>
+      <w:szCs w:val="20"/>
+    </w:rPr>
+  </w:style>
+  <w:style w:type="paragraph" w:styleId="CommentSubject">
+    <w:name w:val="annotation subject"/>
+    <w:basedOn w:val="CommentText"/>
+    <w:next w:val="CommentText"/>
+    <w:link w:val="CommentSubjectChar"/>
+    <w:uiPriority w:val="99"/>
+    <w:semiHidden/>
+    <w:unhideWhenUsed/>
+    <w:rsid w:val="00F665F7"/>
+    <w:rPr>
+      <w:b/>
+      <w:bCs/>
+    </w:rPr>
+  </w:style>
+  <w:style w:type="character" w:customStyle="1" w:styleId="CommentSubjectChar">
+    <w:name w:val="Comment Subject Char"/>
+    <w:basedOn w:val="CommentTextChar"/>
+    <w:link w:val="CommentSubject"/>
+    <w:uiPriority w:val="99"/>
+    <w:semiHidden/>
+    <w:rsid w:val="00F665F7"/>
+    <w:rPr>
+      <w:b/>
+      <w:bCs/>
+      <w:sz w:val="20"/>
+      <w:szCs w:val="20"/>
+    </w:rPr>
+  </w:style>
 </w:styles>
 </file>
 

</xml_diff>